<commit_message>
Added Hamishs Testing Document
</commit_message>
<xml_diff>
--- a/Testing Document.docx
+++ b/Testing Document.docx
@@ -30,16 +30,7 @@
           <w:rFonts w:ascii="Helvetica" w:hAnsi="Helvetica"/>
           <w:color w:val="24292E"/>
         </w:rPr>
-        <w:t>As a User/Employer when I click on the Skill set button, I want to see a list of sk</w:t>
-      </w:r>
-      <w:bookmarkStart w:id="0" w:name="_GoBack"/>
-      <w:bookmarkEnd w:id="0"/>
-      <w:r>
-        <w:rPr>
-          <w:rFonts w:ascii="Helvetica" w:hAnsi="Helvetica"/>
-          <w:color w:val="24292E"/>
-        </w:rPr>
-        <w:t>ills that the person understands, with interests on what they would like to be doing.</w:t>
+        <w:t>As a User/Employer when I click on the Skill set button, I want to see a list of skills that the person understands, with interests on what they would like to be doing.</w:t>
       </w:r>
     </w:p>
     <w:tbl>
@@ -156,7 +147,15 @@
           <w:tcPr>
             <w:tcW w:w="3402" w:type="dxa"/>
           </w:tcPr>
-          <w:p/>
+          <w:p>
+            <w:bookmarkStart w:id="0" w:name="OLE_LINK3"/>
+            <w:bookmarkStart w:id="1" w:name="OLE_LINK4"/>
+            <w:r>
+              <w:t>Works as expected</w:t>
+            </w:r>
+            <w:bookmarkEnd w:id="0"/>
+            <w:bookmarkEnd w:id="1"/>
+          </w:p>
         </w:tc>
         <w:tc>
           <w:tcPr>
@@ -166,13 +165,28 @@
             <w:pPr>
               <w:jc w:val="center"/>
             </w:pPr>
+            <w:bookmarkStart w:id="2" w:name="OLE_LINK1"/>
+            <w:bookmarkStart w:id="3" w:name="OLE_LINK2"/>
+            <w:r>
+              <w:t>Hamish</w:t>
+            </w:r>
+            <w:bookmarkEnd w:id="2"/>
+            <w:bookmarkEnd w:id="3"/>
           </w:p>
         </w:tc>
         <w:tc>
           <w:tcPr>
             <w:tcW w:w="2790" w:type="dxa"/>
           </w:tcPr>
-          <w:p/>
+          <w:p>
+            <w:bookmarkStart w:id="4" w:name="OLE_LINK5"/>
+            <w:bookmarkStart w:id="5" w:name="OLE_LINK6"/>
+            <w:r>
+              <w:t>No feedback</w:t>
+            </w:r>
+            <w:bookmarkEnd w:id="4"/>
+            <w:bookmarkEnd w:id="5"/>
+          </w:p>
         </w:tc>
       </w:tr>
       <w:tr>
@@ -204,19 +218,34 @@
           <w:tcPr>
             <w:tcW w:w="3402" w:type="dxa"/>
           </w:tcPr>
-          <w:p/>
+          <w:p>
+            <w:r>
+              <w:t>Works as expected</w:t>
+            </w:r>
+          </w:p>
         </w:tc>
         <w:tc>
           <w:tcPr>
             <w:tcW w:w="1809" w:type="dxa"/>
           </w:tcPr>
-          <w:p/>
+          <w:p>
+            <w:pPr>
+              <w:jc w:val="center"/>
+            </w:pPr>
+            <w:r>
+              <w:t>Hamish</w:t>
+            </w:r>
+          </w:p>
         </w:tc>
         <w:tc>
           <w:tcPr>
             <w:tcW w:w="2790" w:type="dxa"/>
           </w:tcPr>
-          <w:p/>
+          <w:p>
+            <w:r>
+              <w:t>No feedback</w:t>
+            </w:r>
+          </w:p>
         </w:tc>
       </w:tr>
       <w:tr>
@@ -248,19 +277,52 @@
           <w:tcPr>
             <w:tcW w:w="3402" w:type="dxa"/>
           </w:tcPr>
-          <w:p/>
+          <w:p>
+            <w:bookmarkStart w:id="6" w:name="OLE_LINK7"/>
+            <w:bookmarkStart w:id="7" w:name="OLE_LINK8"/>
+            <w:bookmarkStart w:id="8" w:name="OLE_LINK13"/>
+            <w:bookmarkStart w:id="9" w:name="OLE_LINK14"/>
+            <w:r>
+              <w:t>Work as Expected</w:t>
+            </w:r>
+            <w:bookmarkEnd w:id="6"/>
+            <w:bookmarkEnd w:id="7"/>
+            <w:r>
+              <w:t xml:space="preserve">, but the Skill Set Progress Bar is a bit skinny compared to the design and iPhone. </w:t>
+            </w:r>
+            <w:bookmarkEnd w:id="8"/>
+            <w:bookmarkEnd w:id="9"/>
+          </w:p>
         </w:tc>
         <w:tc>
           <w:tcPr>
             <w:tcW w:w="1809" w:type="dxa"/>
           </w:tcPr>
-          <w:p/>
+          <w:p>
+            <w:pPr>
+              <w:jc w:val="center"/>
+            </w:pPr>
+            <w:r>
+              <w:t>Hamish</w:t>
+            </w:r>
+          </w:p>
         </w:tc>
         <w:tc>
           <w:tcPr>
             <w:tcW w:w="2790" w:type="dxa"/>
           </w:tcPr>
-          <w:p/>
+          <w:p>
+            <w:bookmarkStart w:id="10" w:name="OLE_LINK9"/>
+            <w:bookmarkStart w:id="11" w:name="OLE_LINK10"/>
+            <w:r>
+              <w:t>T</w:t>
+            </w:r>
+            <w:r>
+              <w:t>he Design is as close as you can get on Android.</w:t>
+            </w:r>
+            <w:bookmarkEnd w:id="10"/>
+            <w:bookmarkEnd w:id="11"/>
+          </w:p>
         </w:tc>
       </w:tr>
       <w:tr>
@@ -292,19 +354,34 @@
           <w:tcPr>
             <w:tcW w:w="3402" w:type="dxa"/>
           </w:tcPr>
-          <w:p/>
+          <w:p>
+            <w:r>
+              <w:t>Work as Expected, but the Skill Set Progress Bar is a bit skinny compared to the design and iPhone.</w:t>
+            </w:r>
+          </w:p>
         </w:tc>
         <w:tc>
           <w:tcPr>
             <w:tcW w:w="1809" w:type="dxa"/>
           </w:tcPr>
-          <w:p/>
+          <w:p>
+            <w:pPr>
+              <w:jc w:val="center"/>
+            </w:pPr>
+            <w:r>
+              <w:t>Hamish</w:t>
+            </w:r>
+          </w:p>
         </w:tc>
         <w:tc>
           <w:tcPr>
             <w:tcW w:w="2790" w:type="dxa"/>
           </w:tcPr>
-          <w:p/>
+          <w:p>
+            <w:r>
+              <w:t>The Design is as close as you can get on Android.</w:t>
+            </w:r>
+          </w:p>
         </w:tc>
       </w:tr>
     </w:tbl>
@@ -481,7 +558,15 @@
           <w:tcPr>
             <w:tcW w:w="3402" w:type="dxa"/>
           </w:tcPr>
-          <w:p/>
+          <w:p>
+            <w:bookmarkStart w:id="12" w:name="OLE_LINK11"/>
+            <w:bookmarkStart w:id="13" w:name="OLE_LINK12"/>
+            <w:r>
+              <w:t>The project page does appear and display the projects</w:t>
+            </w:r>
+            <w:bookmarkEnd w:id="12"/>
+            <w:bookmarkEnd w:id="13"/>
+          </w:p>
         </w:tc>
         <w:tc>
           <w:tcPr>
@@ -491,13 +576,20 @@
             <w:pPr>
               <w:jc w:val="center"/>
             </w:pPr>
+            <w:r>
+              <w:t>Hamish</w:t>
+            </w:r>
           </w:p>
         </w:tc>
         <w:tc>
           <w:tcPr>
             <w:tcW w:w="2790" w:type="dxa"/>
           </w:tcPr>
-          <w:p/>
+          <w:p>
+            <w:r>
+              <w:t>No Feedback</w:t>
+            </w:r>
+          </w:p>
         </w:tc>
       </w:tr>
       <w:tr>
@@ -529,19 +621,34 @@
           <w:tcPr>
             <w:tcW w:w="3402" w:type="dxa"/>
           </w:tcPr>
-          <w:p/>
+          <w:p>
+            <w:r>
+              <w:t>The project page does appear and display the projects</w:t>
+            </w:r>
+          </w:p>
         </w:tc>
         <w:tc>
           <w:tcPr>
             <w:tcW w:w="1809" w:type="dxa"/>
           </w:tcPr>
-          <w:p/>
+          <w:p>
+            <w:pPr>
+              <w:jc w:val="center"/>
+            </w:pPr>
+            <w:r>
+              <w:t>Hamish</w:t>
+            </w:r>
+          </w:p>
         </w:tc>
         <w:tc>
           <w:tcPr>
             <w:tcW w:w="2790" w:type="dxa"/>
           </w:tcPr>
-          <w:p/>
+          <w:p>
+            <w:r>
+              <w:t>No Feedback</w:t>
+            </w:r>
+          </w:p>
         </w:tc>
       </w:tr>
       <w:tr>
@@ -573,19 +680,34 @@
           <w:tcPr>
             <w:tcW w:w="3402" w:type="dxa"/>
           </w:tcPr>
-          <w:p/>
+          <w:p>
+            <w:r>
+              <w:t>The project page does appear and display the projects</w:t>
+            </w:r>
+          </w:p>
         </w:tc>
         <w:tc>
           <w:tcPr>
             <w:tcW w:w="1809" w:type="dxa"/>
           </w:tcPr>
-          <w:p/>
+          <w:p>
+            <w:pPr>
+              <w:jc w:val="center"/>
+            </w:pPr>
+            <w:r>
+              <w:t>Hamish</w:t>
+            </w:r>
+          </w:p>
         </w:tc>
         <w:tc>
           <w:tcPr>
             <w:tcW w:w="2790" w:type="dxa"/>
           </w:tcPr>
-          <w:p/>
+          <w:p>
+            <w:r>
+              <w:t>No Feedback</w:t>
+            </w:r>
+          </w:p>
         </w:tc>
       </w:tr>
       <w:tr>
@@ -617,19 +739,34 @@
           <w:tcPr>
             <w:tcW w:w="3402" w:type="dxa"/>
           </w:tcPr>
-          <w:p/>
+          <w:p>
+            <w:r>
+              <w:t>The project page does appear and display the projects</w:t>
+            </w:r>
+          </w:p>
         </w:tc>
         <w:tc>
           <w:tcPr>
             <w:tcW w:w="1809" w:type="dxa"/>
           </w:tcPr>
-          <w:p/>
+          <w:p>
+            <w:pPr>
+              <w:jc w:val="center"/>
+            </w:pPr>
+            <w:r>
+              <w:t>Hamish</w:t>
+            </w:r>
+          </w:p>
         </w:tc>
         <w:tc>
           <w:tcPr>
             <w:tcW w:w="2790" w:type="dxa"/>
           </w:tcPr>
-          <w:p/>
+          <w:p>
+            <w:r>
+              <w:t>No Feedback</w:t>
+            </w:r>
+          </w:p>
         </w:tc>
       </w:tr>
     </w:tbl>
@@ -775,6 +912,7 @@
             <w:pPr>
               <w:jc w:val="center"/>
             </w:pPr>
+            <w:bookmarkStart w:id="14" w:name="_Hlk19618456"/>
             <w:r>
               <w:t>iPhone XS Max (iOS)</w:t>
             </w:r>
@@ -794,7 +932,11 @@
           <w:tcPr>
             <w:tcW w:w="3402" w:type="dxa"/>
           </w:tcPr>
-          <w:p/>
+          <w:p>
+            <w:r>
+              <w:t>Contact Page appears, and I can fill out form, but App Crashes when I submit the form.</w:t>
+            </w:r>
+          </w:p>
         </w:tc>
         <w:tc>
           <w:tcPr>
@@ -804,13 +946,84 @@
             <w:pPr>
               <w:jc w:val="center"/>
             </w:pPr>
+            <w:r>
+              <w:t>Hamish</w:t>
+            </w:r>
           </w:p>
         </w:tc>
         <w:tc>
           <w:tcPr>
             <w:tcW w:w="2790" w:type="dxa"/>
           </w:tcPr>
-          <w:p/>
+          <w:p>
+            <w:bookmarkStart w:id="15" w:name="OLE_LINK15"/>
+            <w:bookmarkStart w:id="16" w:name="OLE_LINK16"/>
+            <w:r>
+              <w:t>Email does crashes on iOS Simulator.</w:t>
+            </w:r>
+            <w:bookmarkEnd w:id="15"/>
+            <w:bookmarkEnd w:id="16"/>
+          </w:p>
+        </w:tc>
+      </w:tr>
+      <w:bookmarkEnd w:id="14"/>
+      <w:tr>
+        <w:tc>
+          <w:tcPr>
+            <w:tcW w:w="2122" w:type="dxa"/>
+            <w:vAlign w:val="center"/>
+          </w:tcPr>
+          <w:p>
+            <w:pPr>
+              <w:jc w:val="center"/>
+            </w:pPr>
+            <w:r>
+              <w:t>iPhone 8 (iOS)</w:t>
+            </w:r>
+          </w:p>
+        </w:tc>
+        <w:tc>
+          <w:tcPr>
+            <w:tcW w:w="3827" w:type="dxa"/>
+          </w:tcPr>
+          <w:p>
+            <w:r>
+              <w:t>Clicking the Contact Me button should open the Contact page and when the form is populated the mail app should open with the entries populated.</w:t>
+            </w:r>
+          </w:p>
+        </w:tc>
+        <w:tc>
+          <w:tcPr>
+            <w:tcW w:w="3402" w:type="dxa"/>
+          </w:tcPr>
+          <w:p>
+            <w:r>
+              <w:t>Contact Page appears, and I can fill out form, but App Crashes when I submit the form.</w:t>
+            </w:r>
+          </w:p>
+        </w:tc>
+        <w:tc>
+          <w:tcPr>
+            <w:tcW w:w="1809" w:type="dxa"/>
+          </w:tcPr>
+          <w:p>
+            <w:pPr>
+              <w:jc w:val="center"/>
+            </w:pPr>
+            <w:r>
+              <w:t>Hamish</w:t>
+            </w:r>
+          </w:p>
+        </w:tc>
+        <w:tc>
+          <w:tcPr>
+            <w:tcW w:w="2790" w:type="dxa"/>
+          </w:tcPr>
+          <w:p>
+            <w:r>
+              <w:t>Email does crashes on iOS Simulator.</w:t>
+            </w:r>
+          </w:p>
         </w:tc>
       </w:tr>
       <w:tr>
@@ -824,7 +1037,7 @@
               <w:jc w:val="center"/>
             </w:pPr>
             <w:r>
-              <w:t>iPhone 8 (iOS)</w:t>
+              <w:t>Pixel (Android)</w:t>
             </w:r>
           </w:p>
         </w:tc>
@@ -842,19 +1055,40 @@
           <w:tcPr>
             <w:tcW w:w="3402" w:type="dxa"/>
           </w:tcPr>
-          <w:p/>
+          <w:p>
+            <w:bookmarkStart w:id="17" w:name="OLE_LINK19"/>
+            <w:bookmarkStart w:id="18" w:name="OLE_LINK20"/>
+            <w:bookmarkStart w:id="19" w:name="OLE_LINK21"/>
+            <w:r>
+              <w:t>Contact form appears and form submits. Design is a tad bit different than iOS, but looks to be an android thing.</w:t>
+            </w:r>
+            <w:bookmarkEnd w:id="17"/>
+            <w:bookmarkEnd w:id="18"/>
+            <w:bookmarkEnd w:id="19"/>
+          </w:p>
         </w:tc>
         <w:tc>
           <w:tcPr>
             <w:tcW w:w="1809" w:type="dxa"/>
           </w:tcPr>
-          <w:p/>
+          <w:p>
+            <w:pPr>
+              <w:jc w:val="center"/>
+            </w:pPr>
+            <w:r>
+              <w:t>Hamish</w:t>
+            </w:r>
+          </w:p>
         </w:tc>
         <w:tc>
           <w:tcPr>
             <w:tcW w:w="2790" w:type="dxa"/>
           </w:tcPr>
-          <w:p/>
+          <w:p>
+            <w:r>
+              <w:t>No Feedback</w:t>
+            </w:r>
+          </w:p>
         </w:tc>
       </w:tr>
       <w:tr>
@@ -868,7 +1102,7 @@
               <w:jc w:val="center"/>
             </w:pPr>
             <w:r>
-              <w:t>Pixel (Android)</w:t>
+              <w:t>Pixel XL (Android)</w:t>
             </w:r>
           </w:p>
         </w:tc>
@@ -886,63 +1120,34 @@
           <w:tcPr>
             <w:tcW w:w="3402" w:type="dxa"/>
           </w:tcPr>
-          <w:p/>
+          <w:p>
+            <w:r>
+              <w:t>Contact form appears and form submits. Design is a tad bit different than iOS, but looks to be an android thing.</w:t>
+            </w:r>
+          </w:p>
         </w:tc>
         <w:tc>
           <w:tcPr>
             <w:tcW w:w="1809" w:type="dxa"/>
           </w:tcPr>
-          <w:p/>
+          <w:p>
+            <w:pPr>
+              <w:jc w:val="center"/>
+            </w:pPr>
+            <w:r>
+              <w:t>Hamish</w:t>
+            </w:r>
+          </w:p>
         </w:tc>
         <w:tc>
           <w:tcPr>
             <w:tcW w:w="2790" w:type="dxa"/>
           </w:tcPr>
-          <w:p/>
-        </w:tc>
-      </w:tr>
-      <w:tr>
-        <w:tc>
-          <w:tcPr>
-            <w:tcW w:w="2122" w:type="dxa"/>
-            <w:vAlign w:val="center"/>
-          </w:tcPr>
-          <w:p>
-            <w:pPr>
-              <w:jc w:val="center"/>
-            </w:pPr>
-            <w:r>
-              <w:t>Pixel XL (Android)</w:t>
-            </w:r>
-          </w:p>
-        </w:tc>
-        <w:tc>
-          <w:tcPr>
-            <w:tcW w:w="3827" w:type="dxa"/>
-          </w:tcPr>
-          <w:p>
-            <w:r>
-              <w:t>Clicking the Contact Me button should open the Contact page and when the form is populated the mail app should open with the entries populated.</w:t>
-            </w:r>
-          </w:p>
-        </w:tc>
-        <w:tc>
-          <w:tcPr>
-            <w:tcW w:w="3402" w:type="dxa"/>
-          </w:tcPr>
-          <w:p/>
-        </w:tc>
-        <w:tc>
-          <w:tcPr>
-            <w:tcW w:w="1809" w:type="dxa"/>
-          </w:tcPr>
-          <w:p/>
-        </w:tc>
-        <w:tc>
-          <w:tcPr>
-            <w:tcW w:w="2790" w:type="dxa"/>
-          </w:tcPr>
-          <w:p/>
+          <w:p>
+            <w:r>
+              <w:t>No Feedback</w:t>
+            </w:r>
+          </w:p>
         </w:tc>
       </w:tr>
     </w:tbl>
@@ -1113,7 +1318,15 @@
           <w:tcPr>
             <w:tcW w:w="3402" w:type="dxa"/>
           </w:tcPr>
-          <w:p/>
+          <w:p>
+            <w:bookmarkStart w:id="20" w:name="OLE_LINK22"/>
+            <w:bookmarkStart w:id="21" w:name="OLE_LINK23"/>
+            <w:r>
+              <w:t>All the buttons go to each expected, browser link, Facebook, Twitter and Instagram</w:t>
+            </w:r>
+            <w:bookmarkEnd w:id="20"/>
+            <w:bookmarkEnd w:id="21"/>
+          </w:p>
         </w:tc>
         <w:tc>
           <w:tcPr>
@@ -1123,13 +1336,24 @@
             <w:pPr>
               <w:jc w:val="center"/>
             </w:pPr>
+            <w:r>
+              <w:t>Hamish</w:t>
+            </w:r>
           </w:p>
         </w:tc>
         <w:tc>
           <w:tcPr>
             <w:tcW w:w="2790" w:type="dxa"/>
           </w:tcPr>
-          <w:p/>
+          <w:p>
+            <w:bookmarkStart w:id="22" w:name="OLE_LINK24"/>
+            <w:bookmarkStart w:id="23" w:name="OLE_LINK25"/>
+            <w:r>
+              <w:t>No Feedback</w:t>
+            </w:r>
+            <w:bookmarkEnd w:id="22"/>
+            <w:bookmarkEnd w:id="23"/>
+          </w:p>
         </w:tc>
       </w:tr>
       <w:tr>
@@ -1161,19 +1385,34 @@
           <w:tcPr>
             <w:tcW w:w="3402" w:type="dxa"/>
           </w:tcPr>
-          <w:p/>
+          <w:p>
+            <w:r>
+              <w:t>All the buttons go to each expected, browser link, Facebook, Twitter and Instagram</w:t>
+            </w:r>
+          </w:p>
         </w:tc>
         <w:tc>
           <w:tcPr>
             <w:tcW w:w="1809" w:type="dxa"/>
           </w:tcPr>
-          <w:p/>
+          <w:p>
+            <w:pPr>
+              <w:jc w:val="center"/>
+            </w:pPr>
+            <w:r>
+              <w:t>Hamish</w:t>
+            </w:r>
+          </w:p>
         </w:tc>
         <w:tc>
           <w:tcPr>
             <w:tcW w:w="2790" w:type="dxa"/>
           </w:tcPr>
-          <w:p/>
+          <w:p>
+            <w:r>
+              <w:t>No Feedback</w:t>
+            </w:r>
+          </w:p>
         </w:tc>
       </w:tr>
       <w:tr>
@@ -1205,19 +1444,34 @@
           <w:tcPr>
             <w:tcW w:w="3402" w:type="dxa"/>
           </w:tcPr>
-          <w:p/>
+          <w:p>
+            <w:r>
+              <w:t>All the buttons go to each expected, browser link, Facebook, Twitter and Instagram</w:t>
+            </w:r>
+          </w:p>
         </w:tc>
         <w:tc>
           <w:tcPr>
             <w:tcW w:w="1809" w:type="dxa"/>
           </w:tcPr>
-          <w:p/>
+          <w:p>
+            <w:pPr>
+              <w:jc w:val="center"/>
+            </w:pPr>
+            <w:r>
+              <w:t>Hamish</w:t>
+            </w:r>
+          </w:p>
         </w:tc>
         <w:tc>
           <w:tcPr>
             <w:tcW w:w="2790" w:type="dxa"/>
           </w:tcPr>
-          <w:p/>
+          <w:p>
+            <w:r>
+              <w:t>No Feedback</w:t>
+            </w:r>
+          </w:p>
         </w:tc>
       </w:tr>
       <w:tr>
@@ -1249,19 +1503,34 @@
           <w:tcPr>
             <w:tcW w:w="3402" w:type="dxa"/>
           </w:tcPr>
-          <w:p/>
+          <w:p>
+            <w:r>
+              <w:t>All the buttons go to each expected, browser link, Facebook, Twitter and Instagram</w:t>
+            </w:r>
+          </w:p>
         </w:tc>
         <w:tc>
           <w:tcPr>
             <w:tcW w:w="1809" w:type="dxa"/>
           </w:tcPr>
-          <w:p/>
+          <w:p>
+            <w:pPr>
+              <w:jc w:val="center"/>
+            </w:pPr>
+            <w:r>
+              <w:t>Hamish</w:t>
+            </w:r>
+          </w:p>
         </w:tc>
         <w:tc>
           <w:tcPr>
             <w:tcW w:w="2790" w:type="dxa"/>
           </w:tcPr>
-          <w:p/>
+          <w:p>
+            <w:r>
+              <w:t>No Feedback</w:t>
+            </w:r>
+          </w:p>
         </w:tc>
       </w:tr>
     </w:tbl>
@@ -1450,7 +1719,11 @@
           <w:tcPr>
             <w:tcW w:w="3402" w:type="dxa"/>
           </w:tcPr>
-          <w:p/>
+          <w:p>
+            <w:r>
+              <w:t>Navigation is a bit iffy on the XS Max, because of the padding around the notch, but all the buttons work as expected and does everything it says.</w:t>
+            </w:r>
+          </w:p>
         </w:tc>
         <w:tc>
           <w:tcPr>
@@ -1460,13 +1733,20 @@
             <w:pPr>
               <w:jc w:val="center"/>
             </w:pPr>
+            <w:r>
+              <w:t>Hamish</w:t>
+            </w:r>
           </w:p>
         </w:tc>
         <w:tc>
           <w:tcPr>
             <w:tcW w:w="2790" w:type="dxa"/>
           </w:tcPr>
-          <w:p/>
+          <w:p>
+            <w:r>
+              <w:t>Look into making the navigation better on the XS Max</w:t>
+            </w:r>
+          </w:p>
         </w:tc>
       </w:tr>
       <w:tr>
@@ -1498,13 +1778,24 @@
           <w:tcPr>
             <w:tcW w:w="3402" w:type="dxa"/>
           </w:tcPr>
-          <w:p/>
+          <w:p>
+            <w:r>
+              <w:t>Navigation and the buttons work very smooth and work as expected.</w:t>
+            </w:r>
+          </w:p>
         </w:tc>
         <w:tc>
           <w:tcPr>
             <w:tcW w:w="1809" w:type="dxa"/>
           </w:tcPr>
-          <w:p/>
+          <w:p>
+            <w:pPr>
+              <w:jc w:val="center"/>
+            </w:pPr>
+            <w:r>
+              <w:t>Hamish</w:t>
+            </w:r>
+          </w:p>
         </w:tc>
         <w:tc>
           <w:tcPr>
@@ -1542,13 +1833,24 @@
           <w:tcPr>
             <w:tcW w:w="3402" w:type="dxa"/>
           </w:tcPr>
-          <w:p/>
+          <w:p>
+            <w:r>
+              <w:t>Navigation and the buttons work very smooth and work as expected.</w:t>
+            </w:r>
+          </w:p>
         </w:tc>
         <w:tc>
           <w:tcPr>
             <w:tcW w:w="1809" w:type="dxa"/>
           </w:tcPr>
-          <w:p/>
+          <w:p>
+            <w:pPr>
+              <w:jc w:val="center"/>
+            </w:pPr>
+            <w:r>
+              <w:t>Hamish</w:t>
+            </w:r>
+          </w:p>
         </w:tc>
         <w:tc>
           <w:tcPr>
@@ -1586,13 +1888,26 @@
           <w:tcPr>
             <w:tcW w:w="3402" w:type="dxa"/>
           </w:tcPr>
-          <w:p/>
+          <w:p>
+            <w:r>
+              <w:t>Navigation and the buttons work very smooth and work as expected.</w:t>
+            </w:r>
+          </w:p>
         </w:tc>
         <w:tc>
           <w:tcPr>
             <w:tcW w:w="1809" w:type="dxa"/>
           </w:tcPr>
-          <w:p/>
+          <w:p>
+            <w:pPr>
+              <w:jc w:val="center"/>
+            </w:pPr>
+            <w:r>
+              <w:t>Hamish</w:t>
+            </w:r>
+            <w:bookmarkStart w:id="24" w:name="_GoBack"/>
+            <w:bookmarkEnd w:id="24"/>
+          </w:p>
         </w:tc>
         <w:tc>
           <w:tcPr>

</xml_diff>